<commit_message>
Major Commit Now using VENV to avoid having issues with admin privs. ignored it in gitignore Got the python code (Main is what the final will be running on) 80% completed.     Just need to add export to Excel functionality mc_pi is a resource from online
</commit_message>
<xml_diff>
--- a/Project outline.docx
+++ b/Project outline.docx
@@ -59,6 +59,13 @@
       <w:r>
         <w:t xml:space="preserve"> a complete set of runs at a set length</w:t>
       </w:r>
+    </w:p>
+    <w:p>
+      <w:r>
+        <w:t>Red means I expect to have the most difficulty achieving this</w:t>
+      </w:r>
+      <w:bookmarkStart w:id="2" w:name="_GoBack"/>
+      <w:bookmarkEnd w:id="2"/>
     </w:p>
     <w:p>
       <w:r>
@@ -84,28 +91,39 @@
           <w:ilvl w:val="0"/>
           <w:numId w:val="1"/>
         </w:numPr>
-      </w:pPr>
-      <w:r>
+        <w:rPr>
+          <w:color w:val="FF0000"/>
+        </w:rPr>
+      </w:pPr>
+      <w:r>
+        <w:rPr>
+          <w:color w:val="FF0000"/>
+        </w:rPr>
         <w:t xml:space="preserve">Code should be able to allow me to export trial data into an </w:t>
       </w:r>
-      <w:commentRangeStart w:id="2"/>
       <w:commentRangeStart w:id="3"/>
-      <w:r>
+      <w:commentRangeStart w:id="4"/>
+      <w:r>
+        <w:rPr>
+          <w:color w:val="FF0000"/>
+        </w:rPr>
         <w:t>Excel worksheet</w:t>
       </w:r>
-      <w:commentRangeEnd w:id="2"/>
+      <w:commentRangeEnd w:id="3"/>
       <w:r>
         <w:rPr>
           <w:rStyle w:val="CommentReference"/>
+          <w:color w:val="FF0000"/>
         </w:rPr>
-        <w:commentReference w:id="2"/>
-      </w:r>
-      <w:commentRangeEnd w:id="3"/>
+        <w:commentReference w:id="3"/>
+      </w:r>
+      <w:commentRangeEnd w:id="4"/>
       <w:r>
         <w:rPr>
           <w:rStyle w:val="CommentReference"/>
+          <w:color w:val="FF0000"/>
         </w:rPr>
-        <w:commentReference w:id="3"/>
+        <w:commentReference w:id="4"/>
       </w:r>
     </w:p>
     <w:p>
@@ -127,8 +145,14 @@
           <w:ilvl w:val="0"/>
           <w:numId w:val="1"/>
         </w:numPr>
-      </w:pPr>
-      <w:r>
+        <w:rPr>
+          <w:color w:val="FF0000"/>
+        </w:rPr>
+      </w:pPr>
+      <w:r>
+        <w:rPr>
+          <w:color w:val="FF0000"/>
+        </w:rPr>
         <w:t>Would be nice if I could queue up an entire trial all at once</w:t>
       </w:r>
     </w:p>
@@ -257,8 +281,6 @@
       <w:r>
         <w:t>length of the simulations</w:t>
       </w:r>
-      <w:bookmarkStart w:id="4" w:name="_GoBack"/>
-      <w:bookmarkEnd w:id="4"/>
     </w:p>
     <w:sectPr>
       <w:pgSz w:w="12240" w:h="15840"/>
@@ -309,7 +331,7 @@
       </w:r>
     </w:p>
   </w:comment>
-  <w:comment w:id="2" w:author="Isaac Ike Kap" w:date="2018-11-10T17:47:00Z" w:initials="IIK">
+  <w:comment w:id="3" w:author="Isaac Ike Kap" w:date="2018-11-10T17:47:00Z" w:initials="IIK">
     <w:p>
       <w:pPr>
         <w:pStyle w:val="CommentText"/>
@@ -325,7 +347,7 @@
       </w:r>
     </w:p>
   </w:comment>
-  <w:comment w:id="3" w:author="Isaac Ike Kap" w:date="2018-11-10T17:53:00Z" w:initials="IIK">
+  <w:comment w:id="4" w:author="Isaac Ike Kap" w:date="2018-11-10T17:53:00Z" w:initials="IIK">
     <w:p>
       <w:pPr>
         <w:pStyle w:val="CommentText"/>

</xml_diff>